<commit_message>
Resultados de la iteración 2
</commit_message>
<xml_diff>
--- a/BORRADOR.docx
+++ b/BORRADOR.docx
@@ -22,7 +22,7 @@
           <w:docGrid w:linePitch="360"/>
         </w:sectPr>
       </w:pPr>
-      <w:subDoc r:id="rId5"/>
+      <w:subDoc r:id="rId6"/>
     </w:p>
     <w:p>
       <w:pPr>
@@ -34,16 +34,52 @@
           <w:docGrid w:linePitch="360"/>
         </w:sectPr>
       </w:pPr>
-      <w:subDoc r:id="rId6"/>
+      <w:subDoc r:id="rId7"/>
     </w:p>
     <w:p>
       <w:pPr>
+        <w:sectPr>
+          <w:type w:val="continuous"/>
+          <w:pgSz w:w="11906" w:h="16838"/>
+          <w:pgMar w:top="1417" w:right="1701" w:bottom="1417" w:left="1701" w:header="708" w:footer="708" w:gutter="0"/>
+          <w:cols w:space="708"/>
+          <w:docGrid w:linePitch="360"/>
+        </w:sectPr>
+      </w:pPr>
+      <w:subDoc r:id="rId8"/>
+    </w:p>
+    <w:p>
+      <w:pPr>
+        <w:sectPr>
+          <w:type w:val="continuous"/>
+          <w:pgSz w:w="11906" w:h="16838"/>
+          <w:pgMar w:top="1417" w:right="1701" w:bottom="1417" w:left="1701" w:header="708" w:footer="708" w:gutter="0"/>
+          <w:cols w:space="708"/>
+          <w:docGrid w:linePitch="360"/>
+        </w:sectPr>
+      </w:pPr>
+      <w:subDoc r:id="rId9"/>
+    </w:p>
+    <w:p>
+      <w:pPr>
+        <w:ind w:firstLine="0"/>
+        <w:sectPr>
+          <w:type w:val="continuous"/>
+          <w:pgSz w:w="11906" w:h="16838"/>
+          <w:pgMar w:top="1417" w:right="1701" w:bottom="1417" w:left="1701" w:header="708" w:footer="708" w:gutter="0"/>
+          <w:cols w:space="708"/>
+          <w:docGrid w:linePitch="360"/>
+        </w:sectPr>
+      </w:pPr>
+      <w:subDoc r:id="rId10"/>
+    </w:p>
+    <w:p>
+      <w:pPr>
         <w:pStyle w:val="Ttulo1"/>
       </w:pPr>
-      <w:subDoc r:id="rId7"/>
+      <w:subDoc r:id="rId11"/>
     </w:p>
     <w:sectPr>
-      <w:type w:val="continuous"/>
       <w:pgSz w:w="11906" w:h="16838"/>
       <w:pgMar w:top="1417" w:right="1701" w:bottom="1417" w:left="1701" w:header="708" w:footer="708" w:gutter="0"/>
       <w:cols w:space="708"/>
@@ -56,6 +92,702 @@
 <file path=word/numbering.xml><?xml version="1.0" encoding="utf-8"?>
 <w:numbering xmlns:wpc="http://schemas.microsoft.com/office/word/2010/wordprocessingCanvas" xmlns:mc="http://schemas.openxmlformats.org/markup-compatibility/2006" xmlns:o="urn:schemas-microsoft-com:office:office" xmlns:r="http://schemas.openxmlformats.org/officeDocument/2006/relationships" xmlns:m="http://schemas.openxmlformats.org/officeDocument/2006/math" xmlns:v="urn:schemas-microsoft-com:vml" xmlns:wp14="http://schemas.microsoft.com/office/word/2010/wordprocessingDrawing" xmlns:wp="http://schemas.openxmlformats.org/drawingml/2006/wordprocessingDrawing" xmlns:w10="urn:schemas-microsoft-com:office:word" xmlns:w="http://schemas.openxmlformats.org/wordprocessingml/2006/main" xmlns:w14="http://schemas.microsoft.com/office/word/2010/wordml" xmlns:w15="http://schemas.microsoft.com/office/word/2012/wordml" xmlns:wpg="http://schemas.microsoft.com/office/word/2010/wordprocessingGroup" xmlns:wpi="http://schemas.microsoft.com/office/word/2010/wordprocessingInk" xmlns:wne="http://schemas.microsoft.com/office/word/2006/wordml" xmlns:wps="http://schemas.microsoft.com/office/word/2010/wordprocessingShape" mc:Ignorable="w14 w15 wp14">
   <w:abstractNum w:abstractNumId="0">
+    <w:nsid w:val="209D6EBA"/>
+    <w:multiLevelType w:val="hybridMultilevel"/>
+    <w:tmpl w:val="3C8C1A74"/>
+    <w:lvl w:ilvl="0" w:tplc="939080D8">
+      <w:start w:val="1"/>
+      <w:numFmt w:val="decimal"/>
+      <w:lvlText w:val="Fig %1."/>
+      <w:lvlJc w:val="left"/>
+      <w:pPr>
+        <w:ind w:left="833" w:hanging="360"/>
+      </w:pPr>
+      <w:rPr>
+        <w:rFonts w:hint="default"/>
+      </w:rPr>
+    </w:lvl>
+    <w:lvl w:ilvl="1" w:tplc="0C0A0019" w:tentative="1">
+      <w:start w:val="1"/>
+      <w:numFmt w:val="lowerLetter"/>
+      <w:lvlText w:val="%2."/>
+      <w:lvlJc w:val="left"/>
+      <w:pPr>
+        <w:ind w:left="1553" w:hanging="360"/>
+      </w:pPr>
+    </w:lvl>
+    <w:lvl w:ilvl="2" w:tplc="0C0A001B" w:tentative="1">
+      <w:start w:val="1"/>
+      <w:numFmt w:val="lowerRoman"/>
+      <w:lvlText w:val="%3."/>
+      <w:lvlJc w:val="right"/>
+      <w:pPr>
+        <w:ind w:left="2273" w:hanging="180"/>
+      </w:pPr>
+    </w:lvl>
+    <w:lvl w:ilvl="3" w:tplc="0C0A000F" w:tentative="1">
+      <w:start w:val="1"/>
+      <w:numFmt w:val="decimal"/>
+      <w:lvlText w:val="%4."/>
+      <w:lvlJc w:val="left"/>
+      <w:pPr>
+        <w:ind w:left="2993" w:hanging="360"/>
+      </w:pPr>
+    </w:lvl>
+    <w:lvl w:ilvl="4" w:tplc="0C0A0019" w:tentative="1">
+      <w:start w:val="1"/>
+      <w:numFmt w:val="lowerLetter"/>
+      <w:lvlText w:val="%5."/>
+      <w:lvlJc w:val="left"/>
+      <w:pPr>
+        <w:ind w:left="3713" w:hanging="360"/>
+      </w:pPr>
+    </w:lvl>
+    <w:lvl w:ilvl="5" w:tplc="0C0A001B" w:tentative="1">
+      <w:start w:val="1"/>
+      <w:numFmt w:val="lowerRoman"/>
+      <w:lvlText w:val="%6."/>
+      <w:lvlJc w:val="right"/>
+      <w:pPr>
+        <w:ind w:left="4433" w:hanging="180"/>
+      </w:pPr>
+    </w:lvl>
+    <w:lvl w:ilvl="6" w:tplc="0C0A000F" w:tentative="1">
+      <w:start w:val="1"/>
+      <w:numFmt w:val="decimal"/>
+      <w:lvlText w:val="%7."/>
+      <w:lvlJc w:val="left"/>
+      <w:pPr>
+        <w:ind w:left="5153" w:hanging="360"/>
+      </w:pPr>
+    </w:lvl>
+    <w:lvl w:ilvl="7" w:tplc="0C0A0019" w:tentative="1">
+      <w:start w:val="1"/>
+      <w:numFmt w:val="lowerLetter"/>
+      <w:lvlText w:val="%8."/>
+      <w:lvlJc w:val="left"/>
+      <w:pPr>
+        <w:ind w:left="5873" w:hanging="360"/>
+      </w:pPr>
+    </w:lvl>
+    <w:lvl w:ilvl="8" w:tplc="0C0A001B" w:tentative="1">
+      <w:start w:val="1"/>
+      <w:numFmt w:val="lowerRoman"/>
+      <w:lvlText w:val="%9."/>
+      <w:lvlJc w:val="right"/>
+      <w:pPr>
+        <w:ind w:left="6593" w:hanging="180"/>
+      </w:pPr>
+    </w:lvl>
+  </w:abstractNum>
+  <w:abstractNum w:abstractNumId="1">
+    <w:nsid w:val="27726DEE"/>
+    <w:multiLevelType w:val="hybridMultilevel"/>
+    <w:tmpl w:val="1DEA0D3A"/>
+    <w:lvl w:ilvl="0" w:tplc="927C211E">
+      <w:numFmt w:val="bullet"/>
+      <w:lvlText w:val="-"/>
+      <w:lvlJc w:val="left"/>
+      <w:pPr>
+        <w:ind w:left="1080" w:hanging="360"/>
+      </w:pPr>
+      <w:rPr>
+        <w:rFonts w:ascii="Calibri" w:eastAsiaTheme="minorHAnsi" w:hAnsi="Calibri" w:cstheme="minorBidi" w:hint="default"/>
+      </w:rPr>
+    </w:lvl>
+    <w:lvl w:ilvl="1" w:tplc="0C0A0003" w:tentative="1">
+      <w:start w:val="1"/>
+      <w:numFmt w:val="bullet"/>
+      <w:lvlText w:val="o"/>
+      <w:lvlJc w:val="left"/>
+      <w:pPr>
+        <w:ind w:left="1800" w:hanging="360"/>
+      </w:pPr>
+      <w:rPr>
+        <w:rFonts w:ascii="Courier New" w:hAnsi="Courier New" w:cs="Courier New" w:hint="default"/>
+      </w:rPr>
+    </w:lvl>
+    <w:lvl w:ilvl="2" w:tplc="0C0A0005" w:tentative="1">
+      <w:start w:val="1"/>
+      <w:numFmt w:val="bullet"/>
+      <w:lvlText w:val=""/>
+      <w:lvlJc w:val="left"/>
+      <w:pPr>
+        <w:ind w:left="2520" w:hanging="360"/>
+      </w:pPr>
+      <w:rPr>
+        <w:rFonts w:ascii="Wingdings" w:hAnsi="Wingdings" w:hint="default"/>
+      </w:rPr>
+    </w:lvl>
+    <w:lvl w:ilvl="3" w:tplc="0C0A0001" w:tentative="1">
+      <w:start w:val="1"/>
+      <w:numFmt w:val="bullet"/>
+      <w:lvlText w:val=""/>
+      <w:lvlJc w:val="left"/>
+      <w:pPr>
+        <w:ind w:left="3240" w:hanging="360"/>
+      </w:pPr>
+      <w:rPr>
+        <w:rFonts w:ascii="Symbol" w:hAnsi="Symbol" w:hint="default"/>
+      </w:rPr>
+    </w:lvl>
+    <w:lvl w:ilvl="4" w:tplc="0C0A0003" w:tentative="1">
+      <w:start w:val="1"/>
+      <w:numFmt w:val="bullet"/>
+      <w:lvlText w:val="o"/>
+      <w:lvlJc w:val="left"/>
+      <w:pPr>
+        <w:ind w:left="3960" w:hanging="360"/>
+      </w:pPr>
+      <w:rPr>
+        <w:rFonts w:ascii="Courier New" w:hAnsi="Courier New" w:cs="Courier New" w:hint="default"/>
+      </w:rPr>
+    </w:lvl>
+    <w:lvl w:ilvl="5" w:tplc="0C0A0005" w:tentative="1">
+      <w:start w:val="1"/>
+      <w:numFmt w:val="bullet"/>
+      <w:lvlText w:val=""/>
+      <w:lvlJc w:val="left"/>
+      <w:pPr>
+        <w:ind w:left="4680" w:hanging="360"/>
+      </w:pPr>
+      <w:rPr>
+        <w:rFonts w:ascii="Wingdings" w:hAnsi="Wingdings" w:hint="default"/>
+      </w:rPr>
+    </w:lvl>
+    <w:lvl w:ilvl="6" w:tplc="0C0A0001" w:tentative="1">
+      <w:start w:val="1"/>
+      <w:numFmt w:val="bullet"/>
+      <w:lvlText w:val=""/>
+      <w:lvlJc w:val="left"/>
+      <w:pPr>
+        <w:ind w:left="5400" w:hanging="360"/>
+      </w:pPr>
+      <w:rPr>
+        <w:rFonts w:ascii="Symbol" w:hAnsi="Symbol" w:hint="default"/>
+      </w:rPr>
+    </w:lvl>
+    <w:lvl w:ilvl="7" w:tplc="0C0A0003" w:tentative="1">
+      <w:start w:val="1"/>
+      <w:numFmt w:val="bullet"/>
+      <w:lvlText w:val="o"/>
+      <w:lvlJc w:val="left"/>
+      <w:pPr>
+        <w:ind w:left="6120" w:hanging="360"/>
+      </w:pPr>
+      <w:rPr>
+        <w:rFonts w:ascii="Courier New" w:hAnsi="Courier New" w:cs="Courier New" w:hint="default"/>
+      </w:rPr>
+    </w:lvl>
+    <w:lvl w:ilvl="8" w:tplc="0C0A0005" w:tentative="1">
+      <w:start w:val="1"/>
+      <w:numFmt w:val="bullet"/>
+      <w:lvlText w:val=""/>
+      <w:lvlJc w:val="left"/>
+      <w:pPr>
+        <w:ind w:left="6840" w:hanging="360"/>
+      </w:pPr>
+      <w:rPr>
+        <w:rFonts w:ascii="Wingdings" w:hAnsi="Wingdings" w:hint="default"/>
+      </w:rPr>
+    </w:lvl>
+  </w:abstractNum>
+  <w:abstractNum w:abstractNumId="2">
+    <w:nsid w:val="338C4776"/>
+    <w:multiLevelType w:val="hybridMultilevel"/>
+    <w:tmpl w:val="7486AB70"/>
+    <w:lvl w:ilvl="0" w:tplc="BB1A8BCA">
+      <w:numFmt w:val="bullet"/>
+      <w:lvlText w:val="-"/>
+      <w:lvlJc w:val="left"/>
+      <w:pPr>
+        <w:ind w:left="833" w:hanging="360"/>
+      </w:pPr>
+      <w:rPr>
+        <w:rFonts w:ascii="Calibri" w:eastAsiaTheme="minorHAnsi" w:hAnsi="Calibri" w:cstheme="minorBidi" w:hint="default"/>
+      </w:rPr>
+    </w:lvl>
+    <w:lvl w:ilvl="1" w:tplc="0C0A0003" w:tentative="1">
+      <w:start w:val="1"/>
+      <w:numFmt w:val="bullet"/>
+      <w:lvlText w:val="o"/>
+      <w:lvlJc w:val="left"/>
+      <w:pPr>
+        <w:ind w:left="1553" w:hanging="360"/>
+      </w:pPr>
+      <w:rPr>
+        <w:rFonts w:ascii="Courier New" w:hAnsi="Courier New" w:cs="Courier New" w:hint="default"/>
+      </w:rPr>
+    </w:lvl>
+    <w:lvl w:ilvl="2" w:tplc="0C0A0005" w:tentative="1">
+      <w:start w:val="1"/>
+      <w:numFmt w:val="bullet"/>
+      <w:lvlText w:val=""/>
+      <w:lvlJc w:val="left"/>
+      <w:pPr>
+        <w:ind w:left="2273" w:hanging="360"/>
+      </w:pPr>
+      <w:rPr>
+        <w:rFonts w:ascii="Wingdings" w:hAnsi="Wingdings" w:hint="default"/>
+      </w:rPr>
+    </w:lvl>
+    <w:lvl w:ilvl="3" w:tplc="0C0A0001" w:tentative="1">
+      <w:start w:val="1"/>
+      <w:numFmt w:val="bullet"/>
+      <w:lvlText w:val=""/>
+      <w:lvlJc w:val="left"/>
+      <w:pPr>
+        <w:ind w:left="2993" w:hanging="360"/>
+      </w:pPr>
+      <w:rPr>
+        <w:rFonts w:ascii="Symbol" w:hAnsi="Symbol" w:hint="default"/>
+      </w:rPr>
+    </w:lvl>
+    <w:lvl w:ilvl="4" w:tplc="0C0A0003" w:tentative="1">
+      <w:start w:val="1"/>
+      <w:numFmt w:val="bullet"/>
+      <w:lvlText w:val="o"/>
+      <w:lvlJc w:val="left"/>
+      <w:pPr>
+        <w:ind w:left="3713" w:hanging="360"/>
+      </w:pPr>
+      <w:rPr>
+        <w:rFonts w:ascii="Courier New" w:hAnsi="Courier New" w:cs="Courier New" w:hint="default"/>
+      </w:rPr>
+    </w:lvl>
+    <w:lvl w:ilvl="5" w:tplc="0C0A0005" w:tentative="1">
+      <w:start w:val="1"/>
+      <w:numFmt w:val="bullet"/>
+      <w:lvlText w:val=""/>
+      <w:lvlJc w:val="left"/>
+      <w:pPr>
+        <w:ind w:left="4433" w:hanging="360"/>
+      </w:pPr>
+      <w:rPr>
+        <w:rFonts w:ascii="Wingdings" w:hAnsi="Wingdings" w:hint="default"/>
+      </w:rPr>
+    </w:lvl>
+    <w:lvl w:ilvl="6" w:tplc="0C0A0001" w:tentative="1">
+      <w:start w:val="1"/>
+      <w:numFmt w:val="bullet"/>
+      <w:lvlText w:val=""/>
+      <w:lvlJc w:val="left"/>
+      <w:pPr>
+        <w:ind w:left="5153" w:hanging="360"/>
+      </w:pPr>
+      <w:rPr>
+        <w:rFonts w:ascii="Symbol" w:hAnsi="Symbol" w:hint="default"/>
+      </w:rPr>
+    </w:lvl>
+    <w:lvl w:ilvl="7" w:tplc="0C0A0003" w:tentative="1">
+      <w:start w:val="1"/>
+      <w:numFmt w:val="bullet"/>
+      <w:lvlText w:val="o"/>
+      <w:lvlJc w:val="left"/>
+      <w:pPr>
+        <w:ind w:left="5873" w:hanging="360"/>
+      </w:pPr>
+      <w:rPr>
+        <w:rFonts w:ascii="Courier New" w:hAnsi="Courier New" w:cs="Courier New" w:hint="default"/>
+      </w:rPr>
+    </w:lvl>
+    <w:lvl w:ilvl="8" w:tplc="0C0A0005" w:tentative="1">
+      <w:start w:val="1"/>
+      <w:numFmt w:val="bullet"/>
+      <w:lvlText w:val=""/>
+      <w:lvlJc w:val="left"/>
+      <w:pPr>
+        <w:ind w:left="6593" w:hanging="360"/>
+      </w:pPr>
+      <w:rPr>
+        <w:rFonts w:ascii="Wingdings" w:hAnsi="Wingdings" w:hint="default"/>
+      </w:rPr>
+    </w:lvl>
+  </w:abstractNum>
+  <w:abstractNum w:abstractNumId="3">
+    <w:nsid w:val="33BC6380"/>
+    <w:multiLevelType w:val="hybridMultilevel"/>
+    <w:tmpl w:val="6CBE229E"/>
+    <w:lvl w:ilvl="0" w:tplc="9DFC6A0A">
+      <w:start w:val="1"/>
+      <w:numFmt w:val="decimal"/>
+      <w:pStyle w:val="Subttulo"/>
+      <w:lvlText w:val="Tabla %1. "/>
+      <w:lvlJc w:val="left"/>
+      <w:pPr>
+        <w:ind w:left="833" w:hanging="360"/>
+      </w:pPr>
+      <w:rPr>
+        <w:rFonts w:hint="default"/>
+      </w:rPr>
+    </w:lvl>
+    <w:lvl w:ilvl="1" w:tplc="0C0A0019" w:tentative="1">
+      <w:start w:val="1"/>
+      <w:numFmt w:val="lowerLetter"/>
+      <w:lvlText w:val="%2."/>
+      <w:lvlJc w:val="left"/>
+      <w:pPr>
+        <w:ind w:left="1553" w:hanging="360"/>
+      </w:pPr>
+    </w:lvl>
+    <w:lvl w:ilvl="2" w:tplc="0C0A001B" w:tentative="1">
+      <w:start w:val="1"/>
+      <w:numFmt w:val="lowerRoman"/>
+      <w:lvlText w:val="%3."/>
+      <w:lvlJc w:val="right"/>
+      <w:pPr>
+        <w:ind w:left="2273" w:hanging="180"/>
+      </w:pPr>
+    </w:lvl>
+    <w:lvl w:ilvl="3" w:tplc="0C0A000F" w:tentative="1">
+      <w:start w:val="1"/>
+      <w:numFmt w:val="decimal"/>
+      <w:lvlText w:val="%4."/>
+      <w:lvlJc w:val="left"/>
+      <w:pPr>
+        <w:ind w:left="2993" w:hanging="360"/>
+      </w:pPr>
+    </w:lvl>
+    <w:lvl w:ilvl="4" w:tplc="0C0A0019" w:tentative="1">
+      <w:start w:val="1"/>
+      <w:numFmt w:val="lowerLetter"/>
+      <w:lvlText w:val="%5."/>
+      <w:lvlJc w:val="left"/>
+      <w:pPr>
+        <w:ind w:left="3713" w:hanging="360"/>
+      </w:pPr>
+    </w:lvl>
+    <w:lvl w:ilvl="5" w:tplc="0C0A001B" w:tentative="1">
+      <w:start w:val="1"/>
+      <w:numFmt w:val="lowerRoman"/>
+      <w:lvlText w:val="%6."/>
+      <w:lvlJc w:val="right"/>
+      <w:pPr>
+        <w:ind w:left="4433" w:hanging="180"/>
+      </w:pPr>
+    </w:lvl>
+    <w:lvl w:ilvl="6" w:tplc="0C0A000F" w:tentative="1">
+      <w:start w:val="1"/>
+      <w:numFmt w:val="decimal"/>
+      <w:lvlText w:val="%7."/>
+      <w:lvlJc w:val="left"/>
+      <w:pPr>
+        <w:ind w:left="5153" w:hanging="360"/>
+      </w:pPr>
+    </w:lvl>
+    <w:lvl w:ilvl="7" w:tplc="0C0A0019" w:tentative="1">
+      <w:start w:val="1"/>
+      <w:numFmt w:val="lowerLetter"/>
+      <w:lvlText w:val="%8."/>
+      <w:lvlJc w:val="left"/>
+      <w:pPr>
+        <w:ind w:left="5873" w:hanging="360"/>
+      </w:pPr>
+    </w:lvl>
+    <w:lvl w:ilvl="8" w:tplc="0C0A001B" w:tentative="1">
+      <w:start w:val="1"/>
+      <w:numFmt w:val="lowerRoman"/>
+      <w:lvlText w:val="%9."/>
+      <w:lvlJc w:val="right"/>
+      <w:pPr>
+        <w:ind w:left="6593" w:hanging="180"/>
+      </w:pPr>
+    </w:lvl>
+  </w:abstractNum>
+  <w:abstractNum w:abstractNumId="4">
+    <w:nsid w:val="40094C28"/>
+    <w:multiLevelType w:val="hybridMultilevel"/>
+    <w:tmpl w:val="CA801B72"/>
+    <w:lvl w:ilvl="0" w:tplc="0C0A0001">
+      <w:start w:val="1"/>
+      <w:numFmt w:val="bullet"/>
+      <w:lvlText w:val=""/>
+      <w:lvlJc w:val="left"/>
+      <w:pPr>
+        <w:ind w:left="720" w:hanging="360"/>
+      </w:pPr>
+      <w:rPr>
+        <w:rFonts w:ascii="Symbol" w:hAnsi="Symbol" w:hint="default"/>
+      </w:rPr>
+    </w:lvl>
+    <w:lvl w:ilvl="1" w:tplc="0C0A0003">
+      <w:start w:val="1"/>
+      <w:numFmt w:val="bullet"/>
+      <w:lvlText w:val="o"/>
+      <w:lvlJc w:val="left"/>
+      <w:pPr>
+        <w:ind w:left="1440" w:hanging="360"/>
+      </w:pPr>
+      <w:rPr>
+        <w:rFonts w:ascii="Courier New" w:hAnsi="Courier New" w:cs="Courier New" w:hint="default"/>
+      </w:rPr>
+    </w:lvl>
+    <w:lvl w:ilvl="2" w:tplc="0C0A0005" w:tentative="1">
+      <w:start w:val="1"/>
+      <w:numFmt w:val="bullet"/>
+      <w:lvlText w:val=""/>
+      <w:lvlJc w:val="left"/>
+      <w:pPr>
+        <w:ind w:left="2160" w:hanging="360"/>
+      </w:pPr>
+      <w:rPr>
+        <w:rFonts w:ascii="Wingdings" w:hAnsi="Wingdings" w:hint="default"/>
+      </w:rPr>
+    </w:lvl>
+    <w:lvl w:ilvl="3" w:tplc="0C0A0001" w:tentative="1">
+      <w:start w:val="1"/>
+      <w:numFmt w:val="bullet"/>
+      <w:lvlText w:val=""/>
+      <w:lvlJc w:val="left"/>
+      <w:pPr>
+        <w:ind w:left="2880" w:hanging="360"/>
+      </w:pPr>
+      <w:rPr>
+        <w:rFonts w:ascii="Symbol" w:hAnsi="Symbol" w:hint="default"/>
+      </w:rPr>
+    </w:lvl>
+    <w:lvl w:ilvl="4" w:tplc="0C0A0003" w:tentative="1">
+      <w:start w:val="1"/>
+      <w:numFmt w:val="bullet"/>
+      <w:lvlText w:val="o"/>
+      <w:lvlJc w:val="left"/>
+      <w:pPr>
+        <w:ind w:left="3600" w:hanging="360"/>
+      </w:pPr>
+      <w:rPr>
+        <w:rFonts w:ascii="Courier New" w:hAnsi="Courier New" w:cs="Courier New" w:hint="default"/>
+      </w:rPr>
+    </w:lvl>
+    <w:lvl w:ilvl="5" w:tplc="0C0A0005" w:tentative="1">
+      <w:start w:val="1"/>
+      <w:numFmt w:val="bullet"/>
+      <w:lvlText w:val=""/>
+      <w:lvlJc w:val="left"/>
+      <w:pPr>
+        <w:ind w:left="4320" w:hanging="360"/>
+      </w:pPr>
+      <w:rPr>
+        <w:rFonts w:ascii="Wingdings" w:hAnsi="Wingdings" w:hint="default"/>
+      </w:rPr>
+    </w:lvl>
+    <w:lvl w:ilvl="6" w:tplc="0C0A0001" w:tentative="1">
+      <w:start w:val="1"/>
+      <w:numFmt w:val="bullet"/>
+      <w:lvlText w:val=""/>
+      <w:lvlJc w:val="left"/>
+      <w:pPr>
+        <w:ind w:left="5040" w:hanging="360"/>
+      </w:pPr>
+      <w:rPr>
+        <w:rFonts w:ascii="Symbol" w:hAnsi="Symbol" w:hint="default"/>
+      </w:rPr>
+    </w:lvl>
+    <w:lvl w:ilvl="7" w:tplc="0C0A0003" w:tentative="1">
+      <w:start w:val="1"/>
+      <w:numFmt w:val="bullet"/>
+      <w:lvlText w:val="o"/>
+      <w:lvlJc w:val="left"/>
+      <w:pPr>
+        <w:ind w:left="5760" w:hanging="360"/>
+      </w:pPr>
+      <w:rPr>
+        <w:rFonts w:ascii="Courier New" w:hAnsi="Courier New" w:cs="Courier New" w:hint="default"/>
+      </w:rPr>
+    </w:lvl>
+    <w:lvl w:ilvl="8" w:tplc="0C0A0005" w:tentative="1">
+      <w:start w:val="1"/>
+      <w:numFmt w:val="bullet"/>
+      <w:lvlText w:val=""/>
+      <w:lvlJc w:val="left"/>
+      <w:pPr>
+        <w:ind w:left="6480" w:hanging="360"/>
+      </w:pPr>
+      <w:rPr>
+        <w:rFonts w:ascii="Wingdings" w:hAnsi="Wingdings" w:hint="default"/>
+      </w:rPr>
+    </w:lvl>
+  </w:abstractNum>
+  <w:abstractNum w:abstractNumId="5">
+    <w:nsid w:val="43171D4B"/>
+    <w:multiLevelType w:val="hybridMultilevel"/>
+    <w:tmpl w:val="E9FE4608"/>
+    <w:lvl w:ilvl="0" w:tplc="676652EC">
+      <w:start w:val="1"/>
+      <w:numFmt w:val="decimal"/>
+      <w:pStyle w:val="Puesto"/>
+      <w:lvlText w:val="Fig %1."/>
+      <w:lvlJc w:val="left"/>
+      <w:pPr>
+        <w:ind w:left="833" w:hanging="360"/>
+      </w:pPr>
+      <w:rPr>
+        <w:rFonts w:hint="default"/>
+      </w:rPr>
+    </w:lvl>
+    <w:lvl w:ilvl="1" w:tplc="0C0A0019" w:tentative="1">
+      <w:start w:val="1"/>
+      <w:numFmt w:val="lowerLetter"/>
+      <w:lvlText w:val="%2."/>
+      <w:lvlJc w:val="left"/>
+      <w:pPr>
+        <w:ind w:left="1553" w:hanging="360"/>
+      </w:pPr>
+    </w:lvl>
+    <w:lvl w:ilvl="2" w:tplc="0C0A001B" w:tentative="1">
+      <w:start w:val="1"/>
+      <w:numFmt w:val="lowerRoman"/>
+      <w:lvlText w:val="%3."/>
+      <w:lvlJc w:val="right"/>
+      <w:pPr>
+        <w:ind w:left="2273" w:hanging="180"/>
+      </w:pPr>
+    </w:lvl>
+    <w:lvl w:ilvl="3" w:tplc="0C0A000F" w:tentative="1">
+      <w:start w:val="1"/>
+      <w:numFmt w:val="decimal"/>
+      <w:lvlText w:val="%4."/>
+      <w:lvlJc w:val="left"/>
+      <w:pPr>
+        <w:ind w:left="2993" w:hanging="360"/>
+      </w:pPr>
+    </w:lvl>
+    <w:lvl w:ilvl="4" w:tplc="0C0A0019" w:tentative="1">
+      <w:start w:val="1"/>
+      <w:numFmt w:val="lowerLetter"/>
+      <w:lvlText w:val="%5."/>
+      <w:lvlJc w:val="left"/>
+      <w:pPr>
+        <w:ind w:left="3713" w:hanging="360"/>
+      </w:pPr>
+    </w:lvl>
+    <w:lvl w:ilvl="5" w:tplc="0C0A001B" w:tentative="1">
+      <w:start w:val="1"/>
+      <w:numFmt w:val="lowerRoman"/>
+      <w:lvlText w:val="%6."/>
+      <w:lvlJc w:val="right"/>
+      <w:pPr>
+        <w:ind w:left="4433" w:hanging="180"/>
+      </w:pPr>
+    </w:lvl>
+    <w:lvl w:ilvl="6" w:tplc="0C0A000F" w:tentative="1">
+      <w:start w:val="1"/>
+      <w:numFmt w:val="decimal"/>
+      <w:lvlText w:val="%7."/>
+      <w:lvlJc w:val="left"/>
+      <w:pPr>
+        <w:ind w:left="5153" w:hanging="360"/>
+      </w:pPr>
+    </w:lvl>
+    <w:lvl w:ilvl="7" w:tplc="0C0A0019" w:tentative="1">
+      <w:start w:val="1"/>
+      <w:numFmt w:val="lowerLetter"/>
+      <w:lvlText w:val="%8."/>
+      <w:lvlJc w:val="left"/>
+      <w:pPr>
+        <w:ind w:left="5873" w:hanging="360"/>
+      </w:pPr>
+    </w:lvl>
+    <w:lvl w:ilvl="8" w:tplc="0C0A001B" w:tentative="1">
+      <w:start w:val="1"/>
+      <w:numFmt w:val="lowerRoman"/>
+      <w:lvlText w:val="%9."/>
+      <w:lvlJc w:val="right"/>
+      <w:pPr>
+        <w:ind w:left="6593" w:hanging="180"/>
+      </w:pPr>
+    </w:lvl>
+  </w:abstractNum>
+  <w:abstractNum w:abstractNumId="6">
+    <w:nsid w:val="4C0358C3"/>
+    <w:multiLevelType w:val="hybridMultilevel"/>
+    <w:tmpl w:val="4D60EA40"/>
+    <w:lvl w:ilvl="0" w:tplc="1F763E30">
+      <w:start w:val="1"/>
+      <w:numFmt w:val="decimal"/>
+      <w:lvlText w:val="%1."/>
+      <w:lvlJc w:val="left"/>
+      <w:pPr>
+        <w:ind w:left="473" w:hanging="360"/>
+      </w:pPr>
+      <w:rPr>
+        <w:rFonts w:hint="default"/>
+        <w:color w:val="auto"/>
+      </w:rPr>
+    </w:lvl>
+    <w:lvl w:ilvl="1" w:tplc="0C0A0019" w:tentative="1">
+      <w:start w:val="1"/>
+      <w:numFmt w:val="lowerLetter"/>
+      <w:lvlText w:val="%2."/>
+      <w:lvlJc w:val="left"/>
+      <w:pPr>
+        <w:ind w:left="1193" w:hanging="360"/>
+      </w:pPr>
+    </w:lvl>
+    <w:lvl w:ilvl="2" w:tplc="0C0A001B" w:tentative="1">
+      <w:start w:val="1"/>
+      <w:numFmt w:val="lowerRoman"/>
+      <w:lvlText w:val="%3."/>
+      <w:lvlJc w:val="right"/>
+      <w:pPr>
+        <w:ind w:left="1913" w:hanging="180"/>
+      </w:pPr>
+    </w:lvl>
+    <w:lvl w:ilvl="3" w:tplc="0C0A000F" w:tentative="1">
+      <w:start w:val="1"/>
+      <w:numFmt w:val="decimal"/>
+      <w:lvlText w:val="%4."/>
+      <w:lvlJc w:val="left"/>
+      <w:pPr>
+        <w:ind w:left="2633" w:hanging="360"/>
+      </w:pPr>
+    </w:lvl>
+    <w:lvl w:ilvl="4" w:tplc="0C0A0019" w:tentative="1">
+      <w:start w:val="1"/>
+      <w:numFmt w:val="lowerLetter"/>
+      <w:lvlText w:val="%5."/>
+      <w:lvlJc w:val="left"/>
+      <w:pPr>
+        <w:ind w:left="3353" w:hanging="360"/>
+      </w:pPr>
+    </w:lvl>
+    <w:lvl w:ilvl="5" w:tplc="0C0A001B" w:tentative="1">
+      <w:start w:val="1"/>
+      <w:numFmt w:val="lowerRoman"/>
+      <w:lvlText w:val="%6."/>
+      <w:lvlJc w:val="right"/>
+      <w:pPr>
+        <w:ind w:left="4073" w:hanging="180"/>
+      </w:pPr>
+    </w:lvl>
+    <w:lvl w:ilvl="6" w:tplc="0C0A000F" w:tentative="1">
+      <w:start w:val="1"/>
+      <w:numFmt w:val="decimal"/>
+      <w:lvlText w:val="%7."/>
+      <w:lvlJc w:val="left"/>
+      <w:pPr>
+        <w:ind w:left="4793" w:hanging="360"/>
+      </w:pPr>
+    </w:lvl>
+    <w:lvl w:ilvl="7" w:tplc="0C0A0019" w:tentative="1">
+      <w:start w:val="1"/>
+      <w:numFmt w:val="lowerLetter"/>
+      <w:lvlText w:val="%8."/>
+      <w:lvlJc w:val="left"/>
+      <w:pPr>
+        <w:ind w:left="5513" w:hanging="360"/>
+      </w:pPr>
+    </w:lvl>
+    <w:lvl w:ilvl="8" w:tplc="0C0A001B" w:tentative="1">
+      <w:start w:val="1"/>
+      <w:numFmt w:val="lowerRoman"/>
+      <w:lvlText w:val="%9."/>
+      <w:lvlJc w:val="right"/>
+      <w:pPr>
+        <w:ind w:left="6233" w:hanging="180"/>
+      </w:pPr>
+    </w:lvl>
+  </w:abstractNum>
+  <w:abstractNum w:abstractNumId="7">
     <w:nsid w:val="5EC60EAE"/>
     <w:multiLevelType w:val="multilevel"/>
     <w:tmpl w:val="86CA6F3E"/>
@@ -176,7 +908,7 @@
       </w:rPr>
     </w:lvl>
   </w:abstractNum>
-  <w:abstractNum w:abstractNumId="1">
+  <w:abstractNum w:abstractNumId="8">
     <w:nsid w:val="6A620415"/>
     <w:multiLevelType w:val="hybridMultilevel"/>
     <w:tmpl w:val="90F0B5CA"/>
@@ -289,10 +1021,262 @@
       </w:rPr>
     </w:lvl>
   </w:abstractNum>
+  <w:abstractNum w:abstractNumId="9">
+    <w:nsid w:val="70BA554E"/>
+    <w:multiLevelType w:val="hybridMultilevel"/>
+    <w:tmpl w:val="C18A55D6"/>
+    <w:lvl w:ilvl="0" w:tplc="B3A8BD7C">
+      <w:start w:val="10"/>
+      <w:numFmt w:val="bullet"/>
+      <w:lvlText w:val="-"/>
+      <w:lvlJc w:val="left"/>
+      <w:pPr>
+        <w:ind w:left="473" w:hanging="360"/>
+      </w:pPr>
+      <w:rPr>
+        <w:rFonts w:ascii="Cambria" w:eastAsiaTheme="minorHAnsi" w:hAnsi="Cambria" w:cstheme="minorBidi" w:hint="default"/>
+      </w:rPr>
+    </w:lvl>
+    <w:lvl w:ilvl="1" w:tplc="0C0A0003" w:tentative="1">
+      <w:start w:val="1"/>
+      <w:numFmt w:val="bullet"/>
+      <w:lvlText w:val="o"/>
+      <w:lvlJc w:val="left"/>
+      <w:pPr>
+        <w:ind w:left="1193" w:hanging="360"/>
+      </w:pPr>
+      <w:rPr>
+        <w:rFonts w:ascii="Courier New" w:hAnsi="Courier New" w:cs="Courier New" w:hint="default"/>
+      </w:rPr>
+    </w:lvl>
+    <w:lvl w:ilvl="2" w:tplc="0C0A0005" w:tentative="1">
+      <w:start w:val="1"/>
+      <w:numFmt w:val="bullet"/>
+      <w:lvlText w:val=""/>
+      <w:lvlJc w:val="left"/>
+      <w:pPr>
+        <w:ind w:left="1913" w:hanging="360"/>
+      </w:pPr>
+      <w:rPr>
+        <w:rFonts w:ascii="Wingdings" w:hAnsi="Wingdings" w:hint="default"/>
+      </w:rPr>
+    </w:lvl>
+    <w:lvl w:ilvl="3" w:tplc="0C0A0001" w:tentative="1">
+      <w:start w:val="1"/>
+      <w:numFmt w:val="bullet"/>
+      <w:lvlText w:val=""/>
+      <w:lvlJc w:val="left"/>
+      <w:pPr>
+        <w:ind w:left="2633" w:hanging="360"/>
+      </w:pPr>
+      <w:rPr>
+        <w:rFonts w:ascii="Symbol" w:hAnsi="Symbol" w:hint="default"/>
+      </w:rPr>
+    </w:lvl>
+    <w:lvl w:ilvl="4" w:tplc="0C0A0003" w:tentative="1">
+      <w:start w:val="1"/>
+      <w:numFmt w:val="bullet"/>
+      <w:lvlText w:val="o"/>
+      <w:lvlJc w:val="left"/>
+      <w:pPr>
+        <w:ind w:left="3353" w:hanging="360"/>
+      </w:pPr>
+      <w:rPr>
+        <w:rFonts w:ascii="Courier New" w:hAnsi="Courier New" w:cs="Courier New" w:hint="default"/>
+      </w:rPr>
+    </w:lvl>
+    <w:lvl w:ilvl="5" w:tplc="0C0A0005" w:tentative="1">
+      <w:start w:val="1"/>
+      <w:numFmt w:val="bullet"/>
+      <w:lvlText w:val=""/>
+      <w:lvlJc w:val="left"/>
+      <w:pPr>
+        <w:ind w:left="4073" w:hanging="360"/>
+      </w:pPr>
+      <w:rPr>
+        <w:rFonts w:ascii="Wingdings" w:hAnsi="Wingdings" w:hint="default"/>
+      </w:rPr>
+    </w:lvl>
+    <w:lvl w:ilvl="6" w:tplc="0C0A0001" w:tentative="1">
+      <w:start w:val="1"/>
+      <w:numFmt w:val="bullet"/>
+      <w:lvlText w:val=""/>
+      <w:lvlJc w:val="left"/>
+      <w:pPr>
+        <w:ind w:left="4793" w:hanging="360"/>
+      </w:pPr>
+      <w:rPr>
+        <w:rFonts w:ascii="Symbol" w:hAnsi="Symbol" w:hint="default"/>
+      </w:rPr>
+    </w:lvl>
+    <w:lvl w:ilvl="7" w:tplc="0C0A0003" w:tentative="1">
+      <w:start w:val="1"/>
+      <w:numFmt w:val="bullet"/>
+      <w:lvlText w:val="o"/>
+      <w:lvlJc w:val="left"/>
+      <w:pPr>
+        <w:ind w:left="5513" w:hanging="360"/>
+      </w:pPr>
+      <w:rPr>
+        <w:rFonts w:ascii="Courier New" w:hAnsi="Courier New" w:cs="Courier New" w:hint="default"/>
+      </w:rPr>
+    </w:lvl>
+    <w:lvl w:ilvl="8" w:tplc="0C0A0005" w:tentative="1">
+      <w:start w:val="1"/>
+      <w:numFmt w:val="bullet"/>
+      <w:lvlText w:val=""/>
+      <w:lvlJc w:val="left"/>
+      <w:pPr>
+        <w:ind w:left="6233" w:hanging="360"/>
+      </w:pPr>
+      <w:rPr>
+        <w:rFonts w:ascii="Wingdings" w:hAnsi="Wingdings" w:hint="default"/>
+      </w:rPr>
+    </w:lvl>
+  </w:abstractNum>
+  <w:abstractNum w:abstractNumId="10">
+    <w:nsid w:val="7A0978F5"/>
+    <w:multiLevelType w:val="hybridMultilevel"/>
+    <w:tmpl w:val="22208DFA"/>
+    <w:lvl w:ilvl="0" w:tplc="11B473D4">
+      <w:numFmt w:val="bullet"/>
+      <w:lvlText w:val="-"/>
+      <w:lvlJc w:val="left"/>
+      <w:pPr>
+        <w:ind w:left="473" w:hanging="360"/>
+      </w:pPr>
+      <w:rPr>
+        <w:rFonts w:ascii="Cambria" w:eastAsiaTheme="minorHAnsi" w:hAnsi="Cambria" w:cstheme="minorBidi" w:hint="default"/>
+      </w:rPr>
+    </w:lvl>
+    <w:lvl w:ilvl="1" w:tplc="0C0A0003" w:tentative="1">
+      <w:start w:val="1"/>
+      <w:numFmt w:val="bullet"/>
+      <w:lvlText w:val="o"/>
+      <w:lvlJc w:val="left"/>
+      <w:pPr>
+        <w:ind w:left="1193" w:hanging="360"/>
+      </w:pPr>
+      <w:rPr>
+        <w:rFonts w:ascii="Courier New" w:hAnsi="Courier New" w:cs="Courier New" w:hint="default"/>
+      </w:rPr>
+    </w:lvl>
+    <w:lvl w:ilvl="2" w:tplc="0C0A0005" w:tentative="1">
+      <w:start w:val="1"/>
+      <w:numFmt w:val="bullet"/>
+      <w:lvlText w:val=""/>
+      <w:lvlJc w:val="left"/>
+      <w:pPr>
+        <w:ind w:left="1913" w:hanging="360"/>
+      </w:pPr>
+      <w:rPr>
+        <w:rFonts w:ascii="Wingdings" w:hAnsi="Wingdings" w:hint="default"/>
+      </w:rPr>
+    </w:lvl>
+    <w:lvl w:ilvl="3" w:tplc="0C0A0001" w:tentative="1">
+      <w:start w:val="1"/>
+      <w:numFmt w:val="bullet"/>
+      <w:lvlText w:val=""/>
+      <w:lvlJc w:val="left"/>
+      <w:pPr>
+        <w:ind w:left="2633" w:hanging="360"/>
+      </w:pPr>
+      <w:rPr>
+        <w:rFonts w:ascii="Symbol" w:hAnsi="Symbol" w:hint="default"/>
+      </w:rPr>
+    </w:lvl>
+    <w:lvl w:ilvl="4" w:tplc="0C0A0003" w:tentative="1">
+      <w:start w:val="1"/>
+      <w:numFmt w:val="bullet"/>
+      <w:lvlText w:val="o"/>
+      <w:lvlJc w:val="left"/>
+      <w:pPr>
+        <w:ind w:left="3353" w:hanging="360"/>
+      </w:pPr>
+      <w:rPr>
+        <w:rFonts w:ascii="Courier New" w:hAnsi="Courier New" w:cs="Courier New" w:hint="default"/>
+      </w:rPr>
+    </w:lvl>
+    <w:lvl w:ilvl="5" w:tplc="0C0A0005" w:tentative="1">
+      <w:start w:val="1"/>
+      <w:numFmt w:val="bullet"/>
+      <w:lvlText w:val=""/>
+      <w:lvlJc w:val="left"/>
+      <w:pPr>
+        <w:ind w:left="4073" w:hanging="360"/>
+      </w:pPr>
+      <w:rPr>
+        <w:rFonts w:ascii="Wingdings" w:hAnsi="Wingdings" w:hint="default"/>
+      </w:rPr>
+    </w:lvl>
+    <w:lvl w:ilvl="6" w:tplc="0C0A0001" w:tentative="1">
+      <w:start w:val="1"/>
+      <w:numFmt w:val="bullet"/>
+      <w:lvlText w:val=""/>
+      <w:lvlJc w:val="left"/>
+      <w:pPr>
+        <w:ind w:left="4793" w:hanging="360"/>
+      </w:pPr>
+      <w:rPr>
+        <w:rFonts w:ascii="Symbol" w:hAnsi="Symbol" w:hint="default"/>
+      </w:rPr>
+    </w:lvl>
+    <w:lvl w:ilvl="7" w:tplc="0C0A0003" w:tentative="1">
+      <w:start w:val="1"/>
+      <w:numFmt w:val="bullet"/>
+      <w:lvlText w:val="o"/>
+      <w:lvlJc w:val="left"/>
+      <w:pPr>
+        <w:ind w:left="5513" w:hanging="360"/>
+      </w:pPr>
+      <w:rPr>
+        <w:rFonts w:ascii="Courier New" w:hAnsi="Courier New" w:cs="Courier New" w:hint="default"/>
+      </w:rPr>
+    </w:lvl>
+    <w:lvl w:ilvl="8" w:tplc="0C0A0005" w:tentative="1">
+      <w:start w:val="1"/>
+      <w:numFmt w:val="bullet"/>
+      <w:lvlText w:val=""/>
+      <w:lvlJc w:val="left"/>
+      <w:pPr>
+        <w:ind w:left="6233" w:hanging="360"/>
+      </w:pPr>
+      <w:rPr>
+        <w:rFonts w:ascii="Wingdings" w:hAnsi="Wingdings" w:hint="default"/>
+      </w:rPr>
+    </w:lvl>
+  </w:abstractNum>
   <w:num w:numId="1">
+    <w:abstractNumId w:val="7"/>
+  </w:num>
+  <w:num w:numId="2">
+    <w:abstractNumId w:val="8"/>
+  </w:num>
+  <w:num w:numId="3">
+    <w:abstractNumId w:val="10"/>
+  </w:num>
+  <w:num w:numId="4">
+    <w:abstractNumId w:val="5"/>
+  </w:num>
+  <w:num w:numId="5">
+    <w:abstractNumId w:val="9"/>
+  </w:num>
+  <w:num w:numId="6">
+    <w:abstractNumId w:val="3"/>
+  </w:num>
+  <w:num w:numId="7">
+    <w:abstractNumId w:val="6"/>
+  </w:num>
+  <w:num w:numId="8">
+    <w:abstractNumId w:val="2"/>
+  </w:num>
+  <w:num w:numId="9">
     <w:abstractNumId w:val="0"/>
   </w:num>
-  <w:num w:numId="2">
+  <w:num w:numId="10">
+    <w:abstractNumId w:val="4"/>
+  </w:num>
+  <w:num w:numId="11">
     <w:abstractNumId w:val="1"/>
   </w:num>
 </w:numbering>
@@ -847,6 +1831,139 @@
       <w:u w:val="single"/>
     </w:rPr>
   </w:style>
+  <w:style w:type="character" w:styleId="Hipervnculovisitado">
+    <w:name w:val="FollowedHyperlink"/>
+    <w:basedOn w:val="Fuentedeprrafopredeter"/>
+    <w:uiPriority w:val="99"/>
+    <w:semiHidden/>
+    <w:unhideWhenUsed/>
+    <w:rsid w:val="00AA0A99"/>
+    <w:rPr>
+      <w:color w:val="954F72" w:themeColor="followedHyperlink"/>
+      <w:u w:val="single"/>
+    </w:rPr>
+  </w:style>
+  <w:style w:type="character" w:customStyle="1" w:styleId="Ttulo2Car1">
+    <w:name w:val="Título 2 Car1"/>
+    <w:basedOn w:val="Fuentedeprrafopredeter"/>
+    <w:uiPriority w:val="9"/>
+    <w:rsid w:val="00E53DED"/>
+    <w:rPr>
+      <w:rFonts w:asciiTheme="majorHAnsi" w:eastAsiaTheme="majorEastAsia" w:hAnsiTheme="majorHAnsi" w:cstheme="majorBidi"/>
+      <w:color w:val="2E74B5" w:themeColor="accent1" w:themeShade="BF"/>
+      <w:sz w:val="26"/>
+      <w:szCs w:val="26"/>
+    </w:rPr>
+  </w:style>
+  <w:style w:type="paragraph" w:styleId="Puesto">
+    <w:name w:val="Title"/>
+    <w:aliases w:val="figura"/>
+    <w:basedOn w:val="Normal"/>
+    <w:next w:val="Normal"/>
+    <w:link w:val="PuestoCar"/>
+    <w:uiPriority w:val="10"/>
+    <w:qFormat/>
+    <w:rsid w:val="00E53DED"/>
+    <w:pPr>
+      <w:numPr>
+        <w:numId w:val="4"/>
+      </w:numPr>
+      <w:spacing w:before="0" w:after="0" w:line="240" w:lineRule="auto"/>
+      <w:contextualSpacing/>
+      <w:jc w:val="center"/>
+    </w:pPr>
+    <w:rPr>
+      <w:rFonts w:eastAsiaTheme="majorEastAsia" w:cstheme="majorBidi"/>
+      <w:spacing w:val="-10"/>
+      <w:kern w:val="28"/>
+      <w:sz w:val="20"/>
+      <w:szCs w:val="56"/>
+    </w:rPr>
+  </w:style>
+  <w:style w:type="character" w:customStyle="1" w:styleId="PuestoCar">
+    <w:name w:val="Puesto Car"/>
+    <w:aliases w:val="figura Car1"/>
+    <w:basedOn w:val="Fuentedeprrafopredeter"/>
+    <w:link w:val="Puesto"/>
+    <w:uiPriority w:val="10"/>
+    <w:rsid w:val="00E53DED"/>
+    <w:rPr>
+      <w:rFonts w:ascii="Cambria" w:eastAsiaTheme="majorEastAsia" w:hAnsi="Cambria" w:cstheme="majorBidi"/>
+      <w:spacing w:val="-10"/>
+      <w:kern w:val="28"/>
+      <w:sz w:val="20"/>
+      <w:szCs w:val="56"/>
+    </w:rPr>
+  </w:style>
+  <w:style w:type="character" w:customStyle="1" w:styleId="PuestoCar1">
+    <w:name w:val="Puesto Car1"/>
+    <w:aliases w:val="figura Car"/>
+    <w:basedOn w:val="Fuentedeprrafopredeter"/>
+    <w:uiPriority w:val="10"/>
+    <w:rsid w:val="00E53DED"/>
+    <w:rPr>
+      <w:rFonts w:ascii="Cambria" w:eastAsiaTheme="majorEastAsia" w:hAnsi="Cambria" w:cstheme="majorBidi"/>
+      <w:spacing w:val="-10"/>
+      <w:kern w:val="28"/>
+      <w:sz w:val="20"/>
+      <w:szCs w:val="56"/>
+    </w:rPr>
+  </w:style>
+  <w:style w:type="paragraph" w:styleId="Subttulo">
+    <w:name w:val="Subtitle"/>
+    <w:aliases w:val="Tabla"/>
+    <w:basedOn w:val="Normal"/>
+    <w:next w:val="Normal"/>
+    <w:link w:val="SubttuloCar"/>
+    <w:uiPriority w:val="11"/>
+    <w:qFormat/>
+    <w:rsid w:val="00E53DED"/>
+    <w:pPr>
+      <w:numPr>
+        <w:numId w:val="6"/>
+      </w:numPr>
+      <w:spacing w:after="160"/>
+    </w:pPr>
+    <w:rPr>
+      <w:rFonts w:eastAsiaTheme="minorEastAsia"/>
+      <w:spacing w:val="15"/>
+    </w:rPr>
+  </w:style>
+  <w:style w:type="character" w:customStyle="1" w:styleId="SubttuloCar">
+    <w:name w:val="Subtítulo Car"/>
+    <w:aliases w:val="Tabla Car1"/>
+    <w:basedOn w:val="Fuentedeprrafopredeter"/>
+    <w:link w:val="Subttulo"/>
+    <w:uiPriority w:val="11"/>
+    <w:rsid w:val="00E53DED"/>
+    <w:rPr>
+      <w:rFonts w:ascii="Cambria" w:eastAsiaTheme="minorEastAsia" w:hAnsi="Cambria"/>
+      <w:spacing w:val="15"/>
+    </w:rPr>
+  </w:style>
+  <w:style w:type="character" w:customStyle="1" w:styleId="SubttuloCar1">
+    <w:name w:val="Subtítulo Car1"/>
+    <w:aliases w:val="Tabla Car"/>
+    <w:basedOn w:val="Fuentedeprrafopredeter"/>
+    <w:uiPriority w:val="11"/>
+    <w:rsid w:val="00E53DED"/>
+    <w:rPr>
+      <w:rFonts w:ascii="Cambria" w:eastAsiaTheme="minorEastAsia" w:hAnsi="Cambria"/>
+      <w:spacing w:val="15"/>
+    </w:rPr>
+  </w:style>
+  <w:style w:type="character" w:customStyle="1" w:styleId="Ttulo1Car1">
+    <w:name w:val="Título 1 Car1"/>
+    <w:basedOn w:val="Fuentedeprrafopredeter"/>
+    <w:uiPriority w:val="9"/>
+    <w:rsid w:val="00FF43F5"/>
+    <w:rPr>
+      <w:rFonts w:asciiTheme="majorHAnsi" w:eastAsiaTheme="majorEastAsia" w:hAnsiTheme="majorHAnsi" w:cstheme="majorBidi"/>
+      <w:color w:val="2E74B5" w:themeColor="accent1" w:themeShade="BF"/>
+      <w:sz w:val="32"/>
+      <w:szCs w:val="32"/>
+    </w:rPr>
+  </w:style>
 </w:styles>
 </file>
 
@@ -1109,4 +2226,16 @@
     </a:ext>
   </a:extLst>
 </a:theme>
+</file>
+
+<file path=customXml/item1.xml><?xml version="1.0" encoding="utf-8"?>
+<b:Sources xmlns:b="http://schemas.openxmlformats.org/officeDocument/2006/bibliography" xmlns="http://schemas.openxmlformats.org/officeDocument/2006/bibliography" SelectedStyle="\APASixthEditionOfficeOnline.xsl" StyleName="APA" Version="6"/>
+</file>
+
+<file path=customXml/itemProps1.xml><?xml version="1.0" encoding="utf-8"?>
+<ds:datastoreItem xmlns:ds="http://schemas.openxmlformats.org/officeDocument/2006/customXml" ds:itemID="{5F71945A-CECE-4DCE-A448-BAEE93FA02A2}">
+  <ds:schemaRefs>
+    <ds:schemaRef ds:uri="http://schemas.openxmlformats.org/officeDocument/2006/bibliography"/>
+  </ds:schemaRefs>
+</ds:datastoreItem>
 </file>
</xml_diff>